<commit_message>
update team members name
</commit_message>
<xml_diff>
--- a/Poject documentation/Food_Ordering_System_Problem_Statement.docx
+++ b/Poject documentation/Food_Ordering_System_Problem_Statement.docx
@@ -7,10 +7,10 @@
         <w:pStyle w:val="Heading1"/>
       </w:pPr>
       <w:r>
-        <w:t>Project title: Problem Statement:</w:t>
+        <w:t xml:space="preserve">Project title: Problem </w:t>
       </w:r>
       <w:r>
-        <w:t>MIU</w:t>
+        <w:t>Statement: MIU</w:t>
       </w:r>
       <w:r>
         <w:t xml:space="preserve"> Food Ordering System</w:t>
@@ -78,7 +78,7 @@
         <w:spacing w:after="0"/>
       </w:pPr>
       <w:r>
-        <w:t>Jef…</w:t>
+        <w:t>Jeffrey Mark Metz</w:t>
       </w:r>
     </w:p>
     <w:p>

</xml_diff>